<commit_message>
repaired QR code lecture
The word document needed repaired. I streamlined the code in the Java files
</commit_message>
<xml_diff>
--- a/Graphics Lectures/Create a QRcode in JFrame.docx
+++ b/Graphics Lectures/Create a QRcode in JFrame.docx
@@ -9,19 +9,9 @@
       <w:r>
         <w:t xml:space="preserve">Create a </w:t>
       </w:r>
-      <w:proofErr w:type="spellStart"/>
-      <w:r>
-        <w:t>QRCode</w:t>
-      </w:r>
-      <w:proofErr w:type="spellEnd"/>
-      <w:r>
-        <w:t xml:space="preserve"> using </w:t>
-      </w:r>
-      <w:proofErr w:type="spellStart"/>
-      <w:r>
-        <w:t>Zxing</w:t>
-      </w:r>
-      <w:proofErr w:type="spellEnd"/>
+      <w:r>
+        <w:t>QRCode using Zxing</w:t>
+      </w:r>
     </w:p>
     <w:p>
       <w:pPr>
@@ -47,13 +37,8 @@
         </w:numPr>
       </w:pPr>
       <w:r>
-        <w:t xml:space="preserve">Create a </w:t>
-      </w:r>
-      <w:proofErr w:type="spellStart"/>
-      <w:r>
-        <w:t>qrcode</w:t>
-      </w:r>
-      <w:proofErr w:type="spellEnd"/>
+        <w:t>Create a qrcode</w:t>
+      </w:r>
     </w:p>
     <w:p>
       <w:pPr>
@@ -64,13 +49,8 @@
         </w:numPr>
       </w:pPr>
       <w:r>
-        <w:t xml:space="preserve">Save the </w:t>
-      </w:r>
-      <w:proofErr w:type="spellStart"/>
-      <w:r>
-        <w:t>qrcode</w:t>
-      </w:r>
-      <w:proofErr w:type="spellEnd"/>
+        <w:t>Save the qrcode</w:t>
+      </w:r>
     </w:p>
     <w:p>
       <w:pPr>
@@ -98,15 +78,7 @@
         <w:t>javaZxing.zip file</w:t>
       </w:r>
       <w:r>
-        <w:t xml:space="preserve"> </w:t>
-      </w:r>
-      <w:proofErr w:type="spellStart"/>
-      <w:r>
-        <w:t>file</w:t>
-      </w:r>
-      <w:proofErr w:type="spellEnd"/>
-      <w:r>
-        <w:t xml:space="preserve"> from </w:t>
+        <w:t xml:space="preserve"> file from </w:t>
       </w:r>
       <w:r>
         <w:t>weekly learning resources</w:t>
@@ -135,11 +107,9 @@
       <w:r>
         <w:t xml:space="preserve">Build a new Java project called </w:t>
       </w:r>
-      <w:proofErr w:type="spellStart"/>
       <w:r>
         <w:t>BuildQRCode</w:t>
       </w:r>
-      <w:proofErr w:type="spellEnd"/>
     </w:p>
     <w:p>
       <w:pPr>
@@ -150,13 +120,8 @@
         </w:numPr>
       </w:pPr>
       <w:r>
-        <w:t xml:space="preserve">Delete the main and add a </w:t>
-      </w:r>
-      <w:proofErr w:type="spellStart"/>
-      <w:r>
-        <w:t>JFRame</w:t>
-      </w:r>
-      <w:proofErr w:type="spellEnd"/>
+        <w:t>Delete the main and add a JFRame</w:t>
+      </w:r>
     </w:p>
     <w:p>
       <w:pPr>
@@ -241,15 +206,7 @@
         </w:numPr>
       </w:pPr>
       <w:r>
-        <w:t xml:space="preserve">Stored in the </w:t>
-      </w:r>
-      <w:proofErr w:type="spellStart"/>
-      <w:r>
-        <w:t>dist</w:t>
-      </w:r>
-      <w:proofErr w:type="spellEnd"/>
-      <w:r>
-        <w:t xml:space="preserve"> folder</w:t>
+        <w:t>Stored in the dist folder</w:t>
       </w:r>
     </w:p>
     <w:p>
@@ -338,13 +295,8 @@
         <w:t>Browse to your</w:t>
       </w:r>
       <w:r>
-        <w:t xml:space="preserve"> downloaded </w:t>
-      </w:r>
-      <w:proofErr w:type="spellStart"/>
-      <w:r>
-        <w:t>ZXing</w:t>
-      </w:r>
-      <w:proofErr w:type="spellEnd"/>
+        <w:t xml:space="preserve"> downloaded ZXing</w:t>
+      </w:r>
       <w:r>
         <w:t xml:space="preserve"> JAR file</w:t>
       </w:r>
@@ -387,13 +339,8 @@
         <w:pStyle w:val="Heading1"/>
       </w:pPr>
       <w:r>
-        <w:t xml:space="preserve">Build the </w:t>
-      </w:r>
-      <w:proofErr w:type="spellStart"/>
-      <w:r>
-        <w:t>JFrame</w:t>
-      </w:r>
-      <w:proofErr w:type="spellEnd"/>
+        <w:t>Build the JFrame</w:t>
+      </w:r>
     </w:p>
     <w:p>
       <w:pPr>
@@ -458,29 +405,8 @@
         </w:drawing>
       </w:r>
       <w:r>
-        <w:t xml:space="preserve">Create </w:t>
-      </w:r>
-      <w:proofErr w:type="spellStart"/>
-      <w:r>
-        <w:t>JLabels</w:t>
-      </w:r>
-      <w:proofErr w:type="spellEnd"/>
-      <w:r>
-        <w:t xml:space="preserve"> and </w:t>
-      </w:r>
-      <w:proofErr w:type="spellStart"/>
-      <w:r>
-        <w:t>JFrames</w:t>
-      </w:r>
-      <w:proofErr w:type="spellEnd"/>
-      <w:r>
-        <w:t xml:space="preserve"> with whatever you want in the </w:t>
-      </w:r>
-      <w:proofErr w:type="spellStart"/>
-      <w:r>
-        <w:t>QRcode</w:t>
-      </w:r>
-      <w:proofErr w:type="spellEnd"/>
+        <w:t>Create JLabels and JFrames</w:t>
+      </w:r>
     </w:p>
     <w:p>
       <w:pPr>
@@ -491,10 +417,7 @@
         </w:numPr>
       </w:pPr>
       <w:r>
-        <w:t>At least two objects please</w:t>
-      </w:r>
-      <w:r>
-        <w:t xml:space="preserve"> (name and phone)</w:t>
+        <w:t>Name them emailField, phoneField…</w:t>
       </w:r>
     </w:p>
     <w:p>
@@ -508,8 +431,23 @@
       <w:r>
         <w:t>Add button</w:t>
       </w:r>
-      <w:r>
-        <w:t xml:space="preserve"> to draw</w:t>
+    </w:p>
+    <w:p>
+      <w:pPr>
+        <w:pStyle w:val="ListParagraph"/>
+        <w:numPr>
+          <w:ilvl w:val="0"/>
+          <w:numId w:val="7"/>
+        </w:numPr>
+      </w:pPr>
+      <w:r>
+        <w:t>Add Panel</w:t>
+      </w:r>
+      <w:r>
+        <w:t xml:space="preserve"> called </w:t>
+      </w:r>
+      <w:r>
+        <w:t>qrPanel</w:t>
       </w:r>
     </w:p>
     <w:p>
@@ -521,37 +459,8 @@
         </w:numPr>
       </w:pPr>
       <w:r>
-        <w:t>If time demo menu bar</w:t>
-      </w:r>
-    </w:p>
-    <w:p>
-      <w:pPr>
-        <w:pStyle w:val="ListParagraph"/>
-        <w:numPr>
-          <w:ilvl w:val="0"/>
-          <w:numId w:val="7"/>
-        </w:numPr>
-      </w:pPr>
-      <w:r>
-        <w:t>Add Panel</w:t>
-      </w:r>
-      <w:r>
-        <w:t xml:space="preserve"> called </w:t>
-      </w:r>
-      <w:proofErr w:type="spellStart"/>
-      <w:r>
-        <w:t>qrPanel</w:t>
-      </w:r>
-      <w:proofErr w:type="spellEnd"/>
-    </w:p>
-    <w:p>
-      <w:pPr>
-        <w:pStyle w:val="ListParagraph"/>
-        <w:numPr>
-          <w:ilvl w:val="0"/>
-          <w:numId w:val="7"/>
-        </w:numPr>
-      </w:pPr>
+        <w:t>I put a border on it</w:t>
+      </w:r>
       <w:r>
         <w:br/>
       </w:r>
@@ -784,8 +693,6 @@
       <w:r>
         <w:t xml:space="preserve"> – drawing onto the panel instead of the frame</w:t>
       </w:r>
-      <w:bookmarkStart w:id="0" w:name="_GoBack"/>
-      <w:bookmarkEnd w:id="0"/>
       <w:r>
         <w:br/>
       </w:r>
@@ -832,16 +739,78 @@
     </w:p>
     <w:p>
       <w:pPr>
+        <w:pStyle w:val="ListParagraph"/>
+        <w:numPr>
+          <w:ilvl w:val="0"/>
+          <w:numId w:val="8"/>
+        </w:numPr>
+      </w:pPr>
+      <w:r>
+        <w:t xml:space="preserve">Size the </w:t>
+      </w:r>
+      <w:r>
+        <w:t>panel</w:t>
+      </w:r>
+      <w:r>
+        <w:t xml:space="preserve"> in the GUI to 210,210 (min and preferred</w:t>
+      </w:r>
+    </w:p>
+    <w:p>
+      <w:pPr>
+        <w:pStyle w:val="ListParagraph"/>
+        <w:numPr>
+          <w:ilvl w:val="0"/>
+          <w:numId w:val="8"/>
+        </w:numPr>
+      </w:pPr>
+      <w:r>
+        <w:rPr>
+          <w:noProof/>
+        </w:rPr>
+        <w:drawing>
+          <wp:inline distT="0" distB="0" distL="0" distR="0" wp14:anchorId="2B4C844F" wp14:editId="2095794D">
+            <wp:extent cx="5943600" cy="865505"/>
+            <wp:effectExtent l="0" t="0" r="0" b="0"/>
+            <wp:docPr id="2" name="Picture 2"/>
+            <wp:cNvGraphicFramePr>
+              <a:graphicFrameLocks xmlns:a="http://schemas.openxmlformats.org/drawingml/2006/main" noChangeAspect="1"/>
+            </wp:cNvGraphicFramePr>
+            <a:graphic xmlns:a="http://schemas.openxmlformats.org/drawingml/2006/main">
+              <a:graphicData uri="http://schemas.openxmlformats.org/drawingml/2006/picture">
+                <pic:pic xmlns:pic="http://schemas.openxmlformats.org/drawingml/2006/picture">
+                  <pic:nvPicPr>
+                    <pic:cNvPr id="1" name=""/>
+                    <pic:cNvPicPr/>
+                  </pic:nvPicPr>
+                  <pic:blipFill>
+                    <a:blip r:embed="rId10"/>
+                    <a:stretch>
+                      <a:fillRect/>
+                    </a:stretch>
+                  </pic:blipFill>
+                  <pic:spPr>
+                    <a:xfrm>
+                      <a:off x="0" y="0"/>
+                      <a:ext cx="5943600" cy="865505"/>
+                    </a:xfrm>
+                    <a:prstGeom prst="rect">
+                      <a:avLst/>
+                    </a:prstGeom>
+                  </pic:spPr>
+                </pic:pic>
+              </a:graphicData>
+            </a:graphic>
+          </wp:inline>
+        </w:drawing>
+      </w:r>
+    </w:p>
+    <w:p>
+      <w:pPr>
         <w:pStyle w:val="Heading1"/>
       </w:pPr>
       <w:r>
-        <w:t xml:space="preserve">Draw the </w:t>
-      </w:r>
-      <w:proofErr w:type="spellStart"/>
-      <w:r>
-        <w:t>qrCode</w:t>
-      </w:r>
-      <w:proofErr w:type="spellEnd"/>
+        <w:t>Draw the qrCode</w:t>
+      </w:r>
     </w:p>
     <w:p>
       <w:pPr>
@@ -877,7 +846,7 @@
                     <pic:cNvPicPr/>
                   </pic:nvPicPr>
                   <pic:blipFill>
-                    <a:blip r:embed="rId10"/>
+                    <a:blip r:embed="rId11"/>
                     <a:stretch>
                       <a:fillRect/>
                     </a:stretch>
@@ -935,7 +904,7 @@
                     <pic:cNvPicPr/>
                   </pic:nvPicPr>
                   <pic:blipFill>
-                    <a:blip r:embed="rId11"/>
+                    <a:blip r:embed="rId12"/>
                     <a:stretch>
                       <a:fillRect/>
                     </a:stretch>
@@ -987,10 +956,10 @@
           <w:noProof/>
         </w:rPr>
         <w:drawing>
-          <wp:inline distT="0" distB="0" distL="0" distR="0" wp14:anchorId="000302C1" wp14:editId="66BF24BC">
-            <wp:extent cx="3303814" cy="735521"/>
-            <wp:effectExtent l="0" t="0" r="0" b="7620"/>
-            <wp:docPr id="12" name="Picture 12"/>
+          <wp:inline distT="0" distB="0" distL="0" distR="0" wp14:anchorId="3B9989E9" wp14:editId="5AD6C70D">
+            <wp:extent cx="4490357" cy="971684"/>
+            <wp:effectExtent l="0" t="0" r="5715" b="0"/>
+            <wp:docPr id="7" name="Picture 7"/>
             <wp:cNvGraphicFramePr>
               <a:graphicFrameLocks xmlns:a="http://schemas.openxmlformats.org/drawingml/2006/main" noChangeAspect="1"/>
             </wp:cNvGraphicFramePr>
@@ -1002,7 +971,7 @@
                     <pic:cNvPicPr/>
                   </pic:nvPicPr>
                   <pic:blipFill>
-                    <a:blip r:embed="rId12"/>
+                    <a:blip r:embed="rId13"/>
                     <a:stretch>
                       <a:fillRect/>
                     </a:stretch>
@@ -1010,7 +979,7 @@
                   <pic:spPr>
                     <a:xfrm>
                       <a:off x="0" y="0"/>
-                      <a:ext cx="3352891" cy="746447"/>
+                      <a:ext cx="4516674" cy="977379"/>
                     </a:xfrm>
                     <a:prstGeom prst="rect">
                       <a:avLst/>
@@ -1032,6 +1001,7 @@
         </w:numPr>
       </w:pPr>
       <w:r>
+        <w:lastRenderedPageBreak/>
         <w:t>Add these imports</w:t>
       </w:r>
       <w:r>
@@ -1057,7 +1027,7 @@
                     <pic:cNvPicPr/>
                   </pic:nvPicPr>
                   <pic:blipFill>
-                    <a:blip r:embed="rId13"/>
+                    <a:blip r:embed="rId14"/>
                     <a:stretch>
                       <a:fillRect/>
                     </a:stretch>
@@ -1102,7 +1072,6 @@
         <w:rPr>
           <w:noProof/>
         </w:rPr>
-        <w:lastRenderedPageBreak/>
         <w:drawing>
           <wp:inline distT="0" distB="0" distL="0" distR="0" wp14:anchorId="5269A82D" wp14:editId="40FDB686">
             <wp:extent cx="4142247" cy="2002971"/>
@@ -1119,7 +1088,7 @@
                     <pic:cNvPicPr/>
                   </pic:nvPicPr>
                   <pic:blipFill>
-                    <a:blip r:embed="rId14"/>
+                    <a:blip r:embed="rId15"/>
                     <a:stretch>
                       <a:fillRect/>
                     </a:stretch>
@@ -1174,7 +1143,7 @@
                     <pic:cNvPicPr/>
                   </pic:nvPicPr>
                   <pic:blipFill>
-                    <a:blip r:embed="rId15"/>
+                    <a:blip r:embed="rId16"/>
                     <a:stretch>
                       <a:fillRect/>
                     </a:stretch>
@@ -1223,11 +1192,12 @@
         <w:rPr>
           <w:noProof/>
         </w:rPr>
+        <w:lastRenderedPageBreak/>
         <w:drawing>
-          <wp:inline distT="0" distB="0" distL="0" distR="0" wp14:anchorId="6AAFACBF" wp14:editId="72CDE8CB">
-            <wp:extent cx="5943600" cy="4053205"/>
-            <wp:effectExtent l="0" t="0" r="0" b="4445"/>
-            <wp:docPr id="17" name="Picture 17"/>
+          <wp:inline distT="0" distB="0" distL="0" distR="0" wp14:anchorId="48E528ED" wp14:editId="6CFCA020">
+            <wp:extent cx="5943600" cy="4293235"/>
+            <wp:effectExtent l="0" t="0" r="0" b="0"/>
+            <wp:docPr id="8" name="Picture 8"/>
             <wp:cNvGraphicFramePr>
               <a:graphicFrameLocks xmlns:a="http://schemas.openxmlformats.org/drawingml/2006/main" noChangeAspect="1"/>
             </wp:cNvGraphicFramePr>
@@ -1239,7 +1209,7 @@
                     <pic:cNvPicPr/>
                   </pic:nvPicPr>
                   <pic:blipFill>
-                    <a:blip r:embed="rId16"/>
+                    <a:blip r:embed="rId17"/>
                     <a:stretch>
                       <a:fillRect/>
                     </a:stretch>
@@ -1247,7 +1217,7 @@
                   <pic:spPr>
                     <a:xfrm>
                       <a:off x="0" y="0"/>
-                      <a:ext cx="5943600" cy="4053205"/>
+                      <a:ext cx="5943600" cy="4293235"/>
                     </a:xfrm>
                     <a:prstGeom prst="rect">
                       <a:avLst/>
@@ -1259,6 +1229,8 @@
           </wp:inline>
         </w:drawing>
       </w:r>
+      <w:bookmarkStart w:id="0" w:name="_GoBack"/>
+      <w:bookmarkEnd w:id="0"/>
     </w:p>
     <w:p/>
     <w:p/>

</xml_diff>